<commit_message>
Updating with the newest documentation versions from the Google Drive.
</commit_message>
<xml_diff>
--- a/Documentation/Design/AudioSynthWavetableDesign.docx
+++ b/Documentation/Design/AudioSynthWavetableDesign.docx
@@ -7,6 +7,9 @@
       <w:pPr>
         <w:pStyle w:val="Title"/>
         <w:contextualSpacing w:val="0"/>
+        <w:rPr>
+          <w:color w:val="000000"/>
+        </w:rPr>
       </w:pPr>
       <w:bookmarkStart w:colFirst="0" w:colLast="0" w:name="_gjdgxs" w:id="0"/>
       <w:bookmarkEnd w:id="0"/>
@@ -29,6 +32,7 @@
       <w:pPr>
         <w:spacing w:after="0" w:before="0" w:line="240" w:lineRule="auto"/>
         <w:contextualSpacing w:val="0"/>
+        <w:rPr/>
       </w:pPr>
       <w:r>
         <w:rPr>
@@ -48,26 +52,29 @@
     <w:p>
       <w:pPr>
         <w:contextualSpacing w:val="0"/>
-      </w:pPr>
-      <w:r>
-        <w:rPr>
-          <w:rtl w:val="0"/>
-        </w:rPr>
-      </w:r>
-    </w:p>
-    <w:p>
-      <w:pPr>
-        <w:contextualSpacing w:val="0"/>
-      </w:pPr>
-      <w:r>
-        <w:rPr>
-          <w:rtl w:val="0"/>
-        </w:rPr>
-      </w:r>
-    </w:p>
-    <w:p>
-      <w:pPr>
-        <w:contextualSpacing w:val="0"/>
+        <w:rPr/>
+      </w:pPr>
+      <w:r>
+        <w:rPr>
+          <w:rtl w:val="0"/>
+        </w:rPr>
+      </w:r>
+    </w:p>
+    <w:p>
+      <w:pPr>
+        <w:contextualSpacing w:val="0"/>
+        <w:rPr/>
+      </w:pPr>
+      <w:r>
+        <w:rPr>
+          <w:rtl w:val="0"/>
+        </w:rPr>
+      </w:r>
+    </w:p>
+    <w:p>
+      <w:pPr>
+        <w:contextualSpacing w:val="0"/>
+        <w:rPr/>
       </w:pPr>
       <w:r>
         <w:rPr>
@@ -81,6 +88,10 @@
           <w:tab w:val="left" w:pos="1116"/>
         </w:tabs>
         <w:contextualSpacing w:val="0"/>
+        <w:rPr>
+          <w:sz w:val="28"/>
+          <w:szCs w:val="28"/>
+        </w:rPr>
       </w:pPr>
       <w:r>
         <w:rPr>
@@ -98,20 +109,10 @@
         </w:tabs>
         <w:ind w:left="1116" w:firstLine="0"/>
         <w:contextualSpacing w:val="0"/>
-      </w:pPr>
-      <w:r>
         <w:rPr>
           <w:sz w:val="28"/>
           <w:szCs w:val="28"/>
-          <w:rtl w:val="0"/>
-        </w:rPr>
-        <w:t xml:space="preserve">Connor Delaplane</w:t>
-      </w:r>
-    </w:p>
-    <w:p>
-      <w:pPr>
-        <w:ind w:left="1116" w:firstLine="0"/>
-        <w:contextualSpacing w:val="0"/>
+        </w:rPr>
       </w:pPr>
       <w:r>
         <w:rPr>
@@ -119,27 +120,17 @@
           <w:szCs w:val="28"/>
           <w:rtl w:val="0"/>
         </w:rPr>
-        <w:t xml:space="preserve">Aida Keifer</w:t>
+        <w:t xml:space="preserve">Connor Delaplane</w:t>
       </w:r>
     </w:p>
     <w:p>
       <w:pPr>
         <w:ind w:left="1116" w:firstLine="0"/>
         <w:contextualSpacing w:val="0"/>
-      </w:pPr>
-      <w:r>
         <w:rPr>
           <w:sz w:val="28"/>
           <w:szCs w:val="28"/>
-          <w:rtl w:val="0"/>
-        </w:rPr>
-        <w:t xml:space="preserve">Nicholas Craig</w:t>
-      </w:r>
-    </w:p>
-    <w:p>
-      <w:pPr>
-        <w:ind w:left="1116" w:firstLine="0"/>
-        <w:contextualSpacing w:val="0"/>
+        </w:rPr>
       </w:pPr>
       <w:r>
         <w:rPr>
@@ -147,18 +138,58 @@
           <w:szCs w:val="28"/>
           <w:rtl w:val="0"/>
         </w:rPr>
-        <w:t xml:space="preserve">Josh Bucklin</w:t>
+        <w:t xml:space="preserve">Aida Keifer</w:t>
       </w:r>
     </w:p>
     <w:p>
       <w:pPr>
         <w:ind w:left="1116" w:firstLine="0"/>
         <w:contextualSpacing w:val="0"/>
-      </w:pPr>
-      <w:r>
         <w:rPr>
           <w:sz w:val="28"/>
           <w:szCs w:val="28"/>
+        </w:rPr>
+      </w:pPr>
+      <w:r>
+        <w:rPr>
+          <w:sz w:val="28"/>
+          <w:szCs w:val="28"/>
+          <w:rtl w:val="0"/>
+        </w:rPr>
+        <w:t xml:space="preserve">Nicholas Craig</w:t>
+      </w:r>
+    </w:p>
+    <w:p>
+      <w:pPr>
+        <w:ind w:left="1116" w:firstLine="0"/>
+        <w:contextualSpacing w:val="0"/>
+        <w:rPr>
+          <w:sz w:val="28"/>
+          <w:szCs w:val="28"/>
+        </w:rPr>
+      </w:pPr>
+      <w:r>
+        <w:rPr>
+          <w:sz w:val="28"/>
+          <w:szCs w:val="28"/>
+          <w:rtl w:val="0"/>
+        </w:rPr>
+        <w:t xml:space="preserve">Josh Bucklin</w:t>
+      </w:r>
+    </w:p>
+    <w:p>
+      <w:pPr>
+        <w:ind w:left="1116" w:firstLine="0"/>
+        <w:contextualSpacing w:val="0"/>
+        <w:rPr>
+          <w:sz w:val="28"/>
+          <w:szCs w:val="28"/>
+        </w:rPr>
+      </w:pPr>
+      <w:r>
+        <w:rPr>
+          <w:sz w:val="28"/>
+          <w:szCs w:val="28"/>
           <w:rtl w:val="0"/>
         </w:rPr>
         <w:t xml:space="preserve">Jonathan Jensen</w:t>
@@ -168,6 +199,10 @@
       <w:pPr>
         <w:ind w:left="1116" w:firstLine="0"/>
         <w:contextualSpacing w:val="0"/>
+        <w:rPr>
+          <w:sz w:val="28"/>
+          <w:szCs w:val="28"/>
+        </w:rPr>
       </w:pPr>
       <w:r>
         <w:rPr>
@@ -185,6 +220,7 @@
         </w:tabs>
         <w:spacing w:after="0" w:before="0" w:line="240" w:lineRule="auto"/>
         <w:contextualSpacing w:val="0"/>
+        <w:rPr/>
       </w:pPr>
       <w:r>
         <w:rPr>
@@ -217,6 +253,9 @@
         </w:tabs>
         <w:spacing w:after="0" w:before="0" w:line="240" w:lineRule="auto"/>
         <w:contextualSpacing w:val="0"/>
+        <w:rPr>
+          <w:color w:val="cc0000"/>
+        </w:rPr>
       </w:pPr>
       <w:r>
         <w:rPr>
@@ -262,6 +301,7 @@
     <w:p>
       <w:pPr>
         <w:contextualSpacing w:val="0"/>
+        <w:rPr/>
       </w:pPr>
       <w:r>
         <w:rPr>
@@ -278,6 +318,7 @@
         <w:ind w:left="0" w:right="0" w:firstLine="0"/>
         <w:contextualSpacing w:val="0"/>
         <w:jc w:val="left"/>
+        <w:rPr/>
       </w:pPr>
       <w:r>
         <w:rPr>
@@ -294,6 +335,7 @@
         <w:ind w:left="0" w:right="0" w:firstLine="0"/>
         <w:contextualSpacing w:val="0"/>
         <w:jc w:val="left"/>
+        <w:rPr/>
       </w:pPr>
       <w:r>
         <w:rPr>
@@ -310,6 +352,7 @@
         <w:ind w:left="0" w:right="0" w:firstLine="0"/>
         <w:contextualSpacing w:val="0"/>
         <w:jc w:val="left"/>
+        <w:rPr/>
       </w:pPr>
       <w:r>
         <w:rPr>
@@ -326,6 +369,7 @@
         <w:ind w:left="0" w:right="0" w:firstLine="0"/>
         <w:contextualSpacing w:val="0"/>
         <w:jc w:val="left"/>
+        <w:rPr/>
       </w:pPr>
       <w:r>
         <w:rPr>
@@ -342,6 +386,7 @@
         <w:ind w:left="0" w:right="0" w:firstLine="0"/>
         <w:contextualSpacing w:val="0"/>
         <w:jc w:val="left"/>
+        <w:rPr/>
       </w:pPr>
       <w:r>
         <w:rPr>
@@ -358,6 +403,7 @@
         <w:ind w:left="0" w:right="0" w:firstLine="0"/>
         <w:contextualSpacing w:val="0"/>
         <w:jc w:val="left"/>
+        <w:rPr/>
       </w:pPr>
       <w:r>
         <w:rPr>
@@ -374,6 +420,7 @@
         <w:ind w:left="0" w:right="0" w:firstLine="0"/>
         <w:contextualSpacing w:val="0"/>
         <w:jc w:val="left"/>
+        <w:rPr/>
       </w:pPr>
       <w:r>
         <w:rPr>
@@ -390,6 +437,7 @@
         <w:ind w:left="0" w:right="0" w:firstLine="0"/>
         <w:contextualSpacing w:val="0"/>
         <w:jc w:val="left"/>
+        <w:rPr/>
       </w:pPr>
       <w:r>
         <w:rPr>
@@ -406,6 +454,7 @@
         <w:ind w:left="0" w:right="0" w:firstLine="0"/>
         <w:contextualSpacing w:val="0"/>
         <w:jc w:val="left"/>
+        <w:rPr/>
       </w:pPr>
       <w:r>
         <w:rPr>
@@ -422,6 +471,7 @@
         <w:ind w:left="0" w:right="0" w:firstLine="0"/>
         <w:contextualSpacing w:val="0"/>
         <w:jc w:val="left"/>
+        <w:rPr/>
       </w:pPr>
       <w:r>
         <w:rPr>
@@ -438,6 +488,7 @@
         <w:ind w:left="0" w:right="0" w:firstLine="0"/>
         <w:contextualSpacing w:val="0"/>
         <w:jc w:val="left"/>
+        <w:rPr/>
       </w:pPr>
       <w:r>
         <w:rPr>
@@ -454,6 +505,7 @@
         <w:ind w:left="0" w:right="0" w:firstLine="0"/>
         <w:contextualSpacing w:val="0"/>
         <w:jc w:val="left"/>
+        <w:rPr/>
       </w:pPr>
       <w:r>
         <w:rPr>
@@ -470,6 +522,7 @@
         <w:ind w:left="0" w:right="0" w:firstLine="0"/>
         <w:contextualSpacing w:val="0"/>
         <w:jc w:val="left"/>
+        <w:rPr/>
       </w:pPr>
       <w:r>
         <w:rPr>
@@ -486,6 +539,7 @@
         <w:ind w:left="0" w:right="0" w:firstLine="0"/>
         <w:contextualSpacing w:val="0"/>
         <w:jc w:val="left"/>
+        <w:rPr/>
       </w:pPr>
       <w:r>
         <w:rPr>
@@ -502,6 +556,7 @@
         <w:ind w:left="0" w:right="0" w:firstLine="0"/>
         <w:contextualSpacing w:val="0"/>
         <w:jc w:val="left"/>
+        <w:rPr/>
       </w:pPr>
       <w:r>
         <w:rPr>
@@ -518,6 +573,7 @@
         <w:ind w:left="0" w:right="0" w:firstLine="0"/>
         <w:contextualSpacing w:val="0"/>
         <w:jc w:val="left"/>
+        <w:rPr/>
       </w:pPr>
       <w:r>
         <w:rPr>
@@ -534,6 +590,7 @@
         <w:ind w:left="0" w:right="0" w:firstLine="0"/>
         <w:contextualSpacing w:val="0"/>
         <w:jc w:val="left"/>
+        <w:rPr/>
       </w:pPr>
       <w:r>
         <w:rPr>
@@ -550,6 +607,7 @@
         <w:ind w:left="0" w:right="0" w:firstLine="0"/>
         <w:contextualSpacing w:val="0"/>
         <w:jc w:val="left"/>
+        <w:rPr/>
       </w:pPr>
       <w:r>
         <w:rPr>
@@ -566,6 +624,7 @@
         <w:ind w:left="0" w:right="0" w:firstLine="0"/>
         <w:contextualSpacing w:val="0"/>
         <w:jc w:val="left"/>
+        <w:rPr/>
       </w:pPr>
       <w:r>
         <w:rPr>
@@ -582,6 +641,7 @@
         <w:ind w:left="0" w:right="0" w:firstLine="0"/>
         <w:contextualSpacing w:val="0"/>
         <w:jc w:val="left"/>
+        <w:rPr/>
       </w:pPr>
       <w:r>
         <w:rPr>
@@ -598,6 +658,7 @@
         <w:ind w:left="0" w:right="0" w:firstLine="0"/>
         <w:contextualSpacing w:val="0"/>
         <w:jc w:val="left"/>
+        <w:rPr/>
       </w:pPr>
       <w:r>
         <w:rPr>
@@ -614,6 +675,7 @@
         <w:ind w:left="0" w:right="0" w:firstLine="0"/>
         <w:contextualSpacing w:val="0"/>
         <w:jc w:val="left"/>
+        <w:rPr/>
       </w:pPr>
       <w:r>
         <w:rPr>
@@ -630,6 +692,7 @@
         <w:ind w:left="0" w:right="0" w:firstLine="0"/>
         <w:contextualSpacing w:val="0"/>
         <w:jc w:val="left"/>
+        <w:rPr/>
       </w:pPr>
       <w:r>
         <w:rPr>
@@ -646,6 +709,7 @@
         <w:ind w:left="0" w:right="0" w:firstLine="0"/>
         <w:contextualSpacing w:val="0"/>
         <w:jc w:val="left"/>
+        <w:rPr/>
       </w:pPr>
       <w:r>
         <w:rPr>
@@ -662,6 +726,7 @@
         <w:ind w:left="0" w:right="0" w:firstLine="0"/>
         <w:contextualSpacing w:val="0"/>
         <w:jc w:val="left"/>
+        <w:rPr/>
       </w:pPr>
       <w:r>
         <w:rPr>
@@ -678,6 +743,7 @@
         <w:ind w:left="0" w:right="0" w:firstLine="0"/>
         <w:contextualSpacing w:val="0"/>
         <w:jc w:val="left"/>
+        <w:rPr/>
       </w:pPr>
       <w:r>
         <w:rPr>
@@ -694,6 +760,7 @@
         <w:ind w:left="0" w:right="0" w:firstLine="0"/>
         <w:contextualSpacing w:val="0"/>
         <w:jc w:val="left"/>
+        <w:rPr/>
       </w:pPr>
       <w:r>
         <w:rPr>
@@ -710,6 +777,7 @@
         <w:ind w:left="0" w:right="0" w:firstLine="0"/>
         <w:contextualSpacing w:val="0"/>
         <w:jc w:val="left"/>
+        <w:rPr/>
       </w:pPr>
       <w:r>
         <w:rPr>
@@ -726,6 +794,7 @@
         <w:ind w:left="0" w:right="0" w:firstLine="0"/>
         <w:contextualSpacing w:val="0"/>
         <w:jc w:val="left"/>
+        <w:rPr/>
       </w:pPr>
       <w:r>
         <w:rPr>
@@ -742,6 +811,7 @@
         <w:ind w:left="0" w:right="0" w:firstLine="0"/>
         <w:contextualSpacing w:val="0"/>
         <w:jc w:val="left"/>
+        <w:rPr/>
       </w:pPr>
       <w:r>
         <w:rPr>
@@ -758,6 +828,7 @@
         <w:ind w:left="0" w:right="0" w:firstLine="0"/>
         <w:contextualSpacing w:val="0"/>
         <w:jc w:val="left"/>
+        <w:rPr/>
       </w:pPr>
       <w:r>
         <w:rPr>
@@ -774,6 +845,7 @@
         <w:ind w:left="0" w:right="0" w:firstLine="0"/>
         <w:contextualSpacing w:val="0"/>
         <w:jc w:val="left"/>
+        <w:rPr/>
       </w:pPr>
       <w:r>
         <w:rPr>
@@ -790,6 +862,7 @@
         <w:ind w:left="0" w:right="0" w:firstLine="0"/>
         <w:contextualSpacing w:val="0"/>
         <w:jc w:val="left"/>
+        <w:rPr/>
       </w:pPr>
       <w:r>
         <w:rPr>
@@ -801,6 +874,7 @@
       <w:pPr>
         <w:spacing w:after="240" w:before="240" w:line="240" w:lineRule="auto"/>
         <w:contextualSpacing w:val="0"/>
+        <w:rPr/>
       </w:pPr>
       <w:bookmarkStart w:colFirst="0" w:colLast="0" w:name="_30j0zll" w:id="1"/>
       <w:bookmarkEnd w:id="1"/>
@@ -836,6 +910,13 @@
             </w:tabs>
             <w:spacing w:after="60" w:before="60" w:line="240" w:lineRule="auto"/>
             <w:contextualSpacing w:val="0"/>
+            <w:rPr>
+              <w:rFonts w:ascii="Calibri" w:cs="Calibri" w:eastAsia="Calibri" w:hAnsi="Calibri"/>
+              <w:b w:val="0"/>
+              <w:smallCaps w:val="0"/>
+              <w:sz w:val="22"/>
+              <w:szCs w:val="22"/>
+            </w:rPr>
           </w:pPr>
           <w:bookmarkStart w:colFirst="0" w:colLast="0" w:name="_1fob9te" w:id="2"/>
           <w:bookmarkEnd w:id="2"/>
@@ -917,6 +998,12 @@
             <w:spacing w:after="60" w:before="60" w:line="240" w:lineRule="auto"/>
             <w:ind w:left="200" w:firstLine="0"/>
             <w:contextualSpacing w:val="0"/>
+            <w:rPr>
+              <w:rFonts w:ascii="Calibri" w:cs="Calibri" w:eastAsia="Calibri" w:hAnsi="Calibri"/>
+              <w:b w:val="0"/>
+              <w:sz w:val="22"/>
+              <w:szCs w:val="22"/>
+            </w:rPr>
           </w:pPr>
           <w:hyperlink w:anchor="_2et92p0">
             <w:r>
@@ -987,6 +1074,12 @@
             <w:spacing w:after="60" w:before="60" w:line="240" w:lineRule="auto"/>
             <w:ind w:left="200" w:firstLine="0"/>
             <w:contextualSpacing w:val="0"/>
+            <w:rPr>
+              <w:rFonts w:ascii="Calibri" w:cs="Calibri" w:eastAsia="Calibri" w:hAnsi="Calibri"/>
+              <w:b w:val="0"/>
+              <w:sz w:val="22"/>
+              <w:szCs w:val="22"/>
+            </w:rPr>
           </w:pPr>
           <w:hyperlink w:anchor="_tyjcwt">
             <w:r>
@@ -1056,6 +1149,13 @@
             </w:tabs>
             <w:spacing w:after="60" w:before="60" w:line="240" w:lineRule="auto"/>
             <w:contextualSpacing w:val="0"/>
+            <w:rPr>
+              <w:rFonts w:ascii="Calibri" w:cs="Calibri" w:eastAsia="Calibri" w:hAnsi="Calibri"/>
+              <w:b w:val="0"/>
+              <w:smallCaps w:val="0"/>
+              <w:sz w:val="22"/>
+              <w:szCs w:val="22"/>
+            </w:rPr>
           </w:pPr>
           <w:hyperlink w:anchor="_3dy6vkm">
             <w:r>
@@ -1130,6 +1230,12 @@
             <w:spacing w:after="60" w:before="60" w:line="240" w:lineRule="auto"/>
             <w:ind w:left="200" w:firstLine="0"/>
             <w:contextualSpacing w:val="0"/>
+            <w:rPr>
+              <w:rFonts w:ascii="Calibri" w:cs="Calibri" w:eastAsia="Calibri" w:hAnsi="Calibri"/>
+              <w:b w:val="0"/>
+              <w:sz w:val="22"/>
+              <w:szCs w:val="22"/>
+            </w:rPr>
           </w:pPr>
           <w:hyperlink w:anchor="_4d34og8">
             <w:r>
@@ -1199,6 +1305,13 @@
             </w:tabs>
             <w:spacing w:after="60" w:before="60" w:line="240" w:lineRule="auto"/>
             <w:contextualSpacing w:val="0"/>
+            <w:rPr>
+              <w:rFonts w:ascii="Calibri" w:cs="Calibri" w:eastAsia="Calibri" w:hAnsi="Calibri"/>
+              <w:b w:val="0"/>
+              <w:smallCaps w:val="0"/>
+              <w:sz w:val="22"/>
+              <w:szCs w:val="22"/>
+            </w:rPr>
           </w:pPr>
           <w:hyperlink w:anchor="_17dp8vu">
             <w:r>
@@ -1300,6 +1413,12 @@
             <w:spacing w:after="60" w:before="60" w:line="240" w:lineRule="auto"/>
             <w:ind w:left="200" w:firstLine="0"/>
             <w:contextualSpacing w:val="0"/>
+            <w:rPr>
+              <w:rFonts w:ascii="Calibri" w:cs="Calibri" w:eastAsia="Calibri" w:hAnsi="Calibri"/>
+              <w:b w:val="0"/>
+              <w:sz w:val="22"/>
+              <w:szCs w:val="22"/>
+            </w:rPr>
           </w:pPr>
           <w:hyperlink w:anchor="_3rdcrjn">
             <w:r>
@@ -1370,6 +1489,12 @@
             <w:spacing w:after="60" w:before="60" w:line="240" w:lineRule="auto"/>
             <w:ind w:left="200" w:firstLine="0"/>
             <w:contextualSpacing w:val="0"/>
+            <w:rPr>
+              <w:rFonts w:ascii="Calibri" w:cs="Calibri" w:eastAsia="Calibri" w:hAnsi="Calibri"/>
+              <w:b w:val="0"/>
+              <w:sz w:val="22"/>
+              <w:szCs w:val="22"/>
+            </w:rPr>
           </w:pPr>
           <w:hyperlink w:anchor="_35nkun2">
             <w:r>
@@ -1449,6 +1574,13 @@
             </w:tabs>
             <w:spacing w:after="60" w:before="60" w:line="240" w:lineRule="auto"/>
             <w:contextualSpacing w:val="0"/>
+            <w:rPr>
+              <w:rFonts w:ascii="Calibri" w:cs="Calibri" w:eastAsia="Calibri" w:hAnsi="Calibri"/>
+              <w:b w:val="0"/>
+              <w:smallCaps w:val="0"/>
+              <w:sz w:val="22"/>
+              <w:szCs w:val="22"/>
+            </w:rPr>
           </w:pPr>
           <w:hyperlink w:anchor="_1ksv4uv">
             <w:r>
@@ -1523,6 +1655,12 @@
             <w:spacing w:after="60" w:before="60" w:line="240" w:lineRule="auto"/>
             <w:ind w:left="200" w:firstLine="0"/>
             <w:contextualSpacing w:val="0"/>
+            <w:rPr>
+              <w:rFonts w:ascii="Calibri" w:cs="Calibri" w:eastAsia="Calibri" w:hAnsi="Calibri"/>
+              <w:b w:val="0"/>
+              <w:sz w:val="22"/>
+              <w:szCs w:val="22"/>
+            </w:rPr>
           </w:pPr>
           <w:hyperlink w:anchor="_44sinio">
             <w:r>
@@ -1592,6 +1730,13 @@
             </w:tabs>
             <w:spacing w:after="60" w:before="60" w:line="240" w:lineRule="auto"/>
             <w:contextualSpacing w:val="0"/>
+            <w:rPr>
+              <w:rFonts w:ascii="Calibri" w:cs="Calibri" w:eastAsia="Calibri" w:hAnsi="Calibri"/>
+              <w:b w:val="0"/>
+              <w:smallCaps w:val="0"/>
+              <w:sz w:val="22"/>
+              <w:szCs w:val="22"/>
+            </w:rPr>
           </w:pPr>
           <w:hyperlink w:anchor="_4i7ojhp">
             <w:r>
@@ -1666,6 +1811,12 @@
             <w:spacing w:after="60" w:before="60" w:line="240" w:lineRule="auto"/>
             <w:ind w:left="200" w:firstLine="0"/>
             <w:contextualSpacing w:val="0"/>
+            <w:rPr>
+              <w:rFonts w:ascii="Calibri" w:cs="Calibri" w:eastAsia="Calibri" w:hAnsi="Calibri"/>
+              <w:b w:val="0"/>
+              <w:sz w:val="22"/>
+              <w:szCs w:val="22"/>
+            </w:rPr>
           </w:pPr>
           <w:hyperlink w:anchor="_2xcytpi">
             <w:r>
@@ -1736,6 +1887,12 @@
             <w:spacing w:after="60" w:before="60" w:line="240" w:lineRule="auto"/>
             <w:ind w:left="200" w:firstLine="0"/>
             <w:contextualSpacing w:val="0"/>
+            <w:rPr>
+              <w:rFonts w:ascii="Calibri" w:cs="Calibri" w:eastAsia="Calibri" w:hAnsi="Calibri"/>
+              <w:b w:val="0"/>
+              <w:sz w:val="22"/>
+              <w:szCs w:val="22"/>
+            </w:rPr>
           </w:pPr>
           <w:hyperlink w:anchor="_1ci93xb">
             <w:r>
@@ -1805,6 +1962,7 @@
     <w:p>
       <w:pPr>
         <w:contextualSpacing w:val="0"/>
+        <w:rPr/>
       </w:pPr>
       <w:r>
         <w:rPr>
@@ -1820,6 +1978,7 @@
     <w:p>
       <w:pPr>
         <w:contextualSpacing w:val="0"/>
+        <w:rPr/>
       </w:pPr>
       <w:r>
         <w:rPr>
@@ -1874,6 +2033,7 @@
     <w:p>
       <w:pPr>
         <w:contextualSpacing w:val="0"/>
+        <w:rPr/>
       </w:pPr>
       <w:r>
         <w:rPr>
@@ -1950,6 +2110,7 @@
     <w:p>
       <w:pPr>
         <w:contextualSpacing w:val="0"/>
+        <w:rPr/>
       </w:pPr>
       <w:r>
         <w:rPr>
@@ -2016,6 +2177,7 @@
       <w:pPr>
         <w:ind w:left="0" w:firstLine="0"/>
         <w:contextualSpacing w:val="0"/>
+        <w:rPr/>
       </w:pPr>
       <w:r>
         <w:rPr>
@@ -2145,6 +2307,7 @@
       <w:pPr>
         <w:ind w:left="0" w:firstLine="0"/>
         <w:contextualSpacing w:val="0"/>
+        <w:rPr/>
       </w:pPr>
       <w:r>
         <w:rPr>
@@ -2277,6 +2440,7 @@
       <w:pPr>
         <w:spacing w:after="60" w:lineRule="auto"/>
         <w:contextualSpacing w:val="0"/>
+        <w:rPr/>
       </w:pPr>
       <w:r>
         <w:rPr>
@@ -2288,6 +2452,7 @@
       <w:pPr>
         <w:spacing w:after="60" w:lineRule="auto"/>
         <w:contextualSpacing w:val="0"/>
+        <w:rPr/>
       </w:pPr>
       <w:r>
         <w:rPr>
@@ -2299,6 +2464,7 @@
       <w:pPr>
         <w:spacing w:after="60" w:lineRule="auto"/>
         <w:contextualSpacing w:val="0"/>
+        <w:rPr/>
       </w:pPr>
       <w:r>
         <w:rPr>
@@ -2310,6 +2476,7 @@
       <w:pPr>
         <w:spacing w:after="60" w:lineRule="auto"/>
         <w:contextualSpacing w:val="0"/>
+        <w:rPr/>
       </w:pPr>
       <w:r>
         <w:rPr>
@@ -2321,6 +2488,7 @@
       <w:pPr>
         <w:spacing w:after="60" w:lineRule="auto"/>
         <w:contextualSpacing w:val="0"/>
+        <w:rPr/>
       </w:pPr>
       <w:r>
         <w:rPr>
@@ -2332,6 +2500,7 @@
       <w:pPr>
         <w:spacing w:after="60" w:lineRule="auto"/>
         <w:contextualSpacing w:val="0"/>
+        <w:rPr/>
       </w:pPr>
       <w:r>
         <w:rPr>
@@ -2343,6 +2512,7 @@
       <w:pPr>
         <w:spacing w:after="60" w:lineRule="auto"/>
         <w:contextualSpacing w:val="0"/>
+        <w:rPr/>
       </w:pPr>
       <w:r>
         <w:rPr>
@@ -2403,11 +2573,15 @@
       <w:pPr>
         <w:ind w:left="0" w:firstLine="0"/>
         <w:contextualSpacing w:val="0"/>
-      </w:pPr>
-      <w:r>
         <w:rPr>
           <w:b w:val="1"/>
           <w:u w:val="single"/>
+        </w:rPr>
+      </w:pPr>
+      <w:r>
+        <w:rPr>
+          <w:b w:val="1"/>
+          <w:u w:val="single"/>
           <w:rtl w:val="0"/>
         </w:rPr>
         <w:t xml:space="preserve">SF2 file object diagram:</w:t>
@@ -2422,6 +2596,9 @@
       <w:pPr>
         <w:ind w:left="0" w:firstLine="0"/>
         <w:contextualSpacing w:val="0"/>
+        <w:rPr>
+          <w:b w:val="1"/>
+        </w:rPr>
       </w:pPr>
       <w:r>
         <w:rPr>
@@ -2433,18 +2610,21 @@
       <w:pPr>
         <w:ind w:left="0" w:firstLine="0"/>
         <w:contextualSpacing w:val="0"/>
+        <w:rPr>
+          <w:b w:val="1"/>
+        </w:rPr>
       </w:pPr>
       <w:r>
         <w:drawing>
           <wp:inline distB="114300" distT="114300" distL="114300" distR="114300">
             <wp:extent cx="6300160" cy="6210300"/>
             <wp:effectExtent b="0" l="0" r="0" t="0"/>
-            <wp:docPr descr="sf2.jpg" id="2" name="image04.jpg"/>
+            <wp:docPr descr="sf2.jpg" id="3" name="image06.jpg"/>
             <a:graphic>
               <a:graphicData uri="http://schemas.openxmlformats.org/drawingml/2006/picture">
                 <pic:pic>
                   <pic:nvPicPr>
-                    <pic:cNvPr descr="sf2.jpg" id="0" name="image04.jpg"/>
+                    <pic:cNvPr descr="sf2.jpg" id="0" name="image06.jpg"/>
                     <pic:cNvPicPr preferRelativeResize="0"/>
                   </pic:nvPicPr>
                   <pic:blipFill>
@@ -2478,6 +2658,9 @@
       <w:pPr>
         <w:ind w:left="0" w:firstLine="0"/>
         <w:contextualSpacing w:val="0"/>
+        <w:rPr>
+          <w:b w:val="1"/>
+        </w:rPr>
       </w:pPr>
       <w:r>
         <w:rPr>
@@ -2489,6 +2672,9 @@
       <w:pPr>
         <w:ind w:left="0" w:firstLine="0"/>
         <w:contextualSpacing w:val="0"/>
+        <w:rPr>
+          <w:b w:val="1"/>
+        </w:rPr>
       </w:pPr>
       <w:r>
         <w:rPr>
@@ -2500,6 +2686,9 @@
       <w:pPr>
         <w:ind w:left="0" w:firstLine="0"/>
         <w:contextualSpacing w:val="0"/>
+        <w:rPr>
+          <w:b w:val="1"/>
+        </w:rPr>
       </w:pPr>
       <w:r>
         <w:rPr>
@@ -2511,6 +2700,9 @@
       <w:pPr>
         <w:ind w:left="0" w:firstLine="0"/>
         <w:contextualSpacing w:val="0"/>
+        <w:rPr>
+          <w:b w:val="1"/>
+        </w:rPr>
       </w:pPr>
       <w:r>
         <w:rPr>
@@ -2522,6 +2714,9 @@
       <w:pPr>
         <w:ind w:left="0" w:firstLine="0"/>
         <w:contextualSpacing w:val="0"/>
+        <w:rPr>
+          <w:b w:val="1"/>
+        </w:rPr>
       </w:pPr>
       <w:r>
         <w:rPr>
@@ -2533,22 +2728,30 @@
       <w:pPr>
         <w:ind w:left="0" w:firstLine="0"/>
         <w:contextualSpacing w:val="0"/>
-      </w:pPr>
-      <w:r>
-        <w:rPr>
-          <w:rtl w:val="0"/>
-        </w:rPr>
-      </w:r>
-    </w:p>
-    <w:p>
-      <w:pPr>
-        <w:ind w:left="0" w:firstLine="0"/>
-        <w:contextualSpacing w:val="0"/>
-      </w:pPr>
-      <w:r>
         <w:rPr>
           <w:b w:val="1"/>
           <w:u w:val="single"/>
+        </w:rPr>
+      </w:pPr>
+      <w:r>
+        <w:rPr>
+          <w:rtl w:val="0"/>
+        </w:rPr>
+      </w:r>
+    </w:p>
+    <w:p>
+      <w:pPr>
+        <w:ind w:left="0" w:firstLine="0"/>
+        <w:contextualSpacing w:val="0"/>
+        <w:rPr>
+          <w:b w:val="1"/>
+          <w:u w:val="single"/>
+        </w:rPr>
+      </w:pPr>
+      <w:r>
+        <w:rPr>
+          <w:b w:val="1"/>
+          <w:u w:val="single"/>
           <w:rtl w:val="0"/>
         </w:rPr>
         <w:t xml:space="preserve">SoundFont Decoding:</w:t>
@@ -2564,6 +2767,9 @@
         <w:spacing w:after="120" w:before="0" w:lineRule="auto"/>
         <w:contextualSpacing w:val="0"/>
         <w:jc w:val="center"/>
+        <w:rPr>
+          <w:i w:val="1"/>
+        </w:rPr>
       </w:pPr>
       <w:r>
         <w:drawing>
@@ -2609,6 +2815,9 @@
       <w:pPr>
         <w:spacing w:after="60" w:before="60" w:line="240" w:lineRule="auto"/>
         <w:contextualSpacing w:val="0"/>
+        <w:rPr>
+          <w:i w:val="1"/>
+        </w:rPr>
       </w:pPr>
       <w:bookmarkStart w:colFirst="0" w:colLast="0" w:name="_9apm9prnkdns" w:id="11"/>
       <w:bookmarkEnd w:id="11"/>
@@ -2623,6 +2832,9 @@
         <w:spacing w:after="60" w:before="60" w:line="240" w:lineRule="auto"/>
         <w:ind w:firstLine="720"/>
         <w:contextualSpacing w:val="0"/>
+        <w:rPr>
+          <w:b w:val="1"/>
+        </w:rPr>
       </w:pPr>
       <w:bookmarkStart w:colFirst="0" w:colLast="0" w:name="_qfwt1rjylx1e" w:id="12"/>
       <w:bookmarkEnd w:id="12"/>
@@ -2637,6 +2849,10 @@
         <w:spacing w:after="60" w:before="60" w:line="240" w:lineRule="auto"/>
         <w:ind w:firstLine="720"/>
         <w:contextualSpacing w:val="0"/>
+        <w:rPr>
+          <w:b w:val="1"/>
+          <w:u w:val="single"/>
+        </w:rPr>
       </w:pPr>
       <w:bookmarkStart w:colFirst="0" w:colLast="0" w:name="_yfp2f8vej5kz" w:id="13"/>
       <w:bookmarkEnd w:id="13"/>
@@ -2651,6 +2867,10 @@
         <w:spacing w:after="60" w:before="60" w:line="240" w:lineRule="auto"/>
         <w:ind w:left="0" w:firstLine="0"/>
         <w:contextualSpacing w:val="0"/>
+        <w:rPr>
+          <w:b w:val="1"/>
+          <w:u w:val="single"/>
+        </w:rPr>
       </w:pPr>
       <w:bookmarkStart w:colFirst="0" w:colLast="0" w:name="_ra0c6a544zkn" w:id="14"/>
       <w:bookmarkEnd w:id="14"/>
@@ -2668,6 +2888,7 @@
         <w:spacing w:after="60" w:before="60" w:line="240" w:lineRule="auto"/>
         <w:ind w:left="0" w:firstLine="0"/>
         <w:contextualSpacing w:val="0"/>
+        <w:rPr/>
       </w:pPr>
       <w:bookmarkStart w:colFirst="0" w:colLast="0" w:name="_fqh2785d5f6h" w:id="15"/>
       <w:bookmarkEnd w:id="15"/>
@@ -2683,18 +2904,21 @@
         <w:spacing w:after="120" w:before="0" w:lineRule="auto"/>
         <w:contextualSpacing w:val="0"/>
         <w:jc w:val="center"/>
+        <w:rPr>
+          <w:i w:val="1"/>
+        </w:rPr>
       </w:pPr>
       <w:r>
         <w:drawing>
           <wp:inline distB="114300" distT="114300" distL="114300" distR="114300">
             <wp:extent cx="6300160" cy="3086100"/>
             <wp:effectExtent b="0" l="0" r="0" t="0"/>
-            <wp:docPr id="3" name="image05.png"/>
+            <wp:docPr id="4" name="image07.png"/>
             <a:graphic>
               <a:graphicData uri="http://schemas.openxmlformats.org/drawingml/2006/picture">
                 <pic:pic>
                   <pic:nvPicPr>
-                    <pic:cNvPr id="0" name="image05.png"/>
+                    <pic:cNvPr id="0" name="image07.png"/>
                     <pic:cNvPicPr preferRelativeResize="0"/>
                   </pic:nvPicPr>
                   <pic:blipFill>
@@ -2749,6 +2973,7 @@
     <w:p>
       <w:pPr>
         <w:contextualSpacing w:val="0"/>
+        <w:rPr/>
       </w:pPr>
       <w:r>
         <w:rPr>
@@ -2766,10 +2991,13 @@
     <w:p>
       <w:pPr>
         <w:contextualSpacing w:val="0"/>
-      </w:pPr>
-      <w:r>
         <w:rPr>
           <w:b w:val="1"/>
+        </w:rPr>
+      </w:pPr>
+      <w:r>
+        <w:rPr>
+          <w:b w:val="1"/>
           <w:rtl w:val="0"/>
         </w:rPr>
         <w:t xml:space="preserve">Python SF2 Decoding:</w:t>
@@ -2778,6 +3006,7 @@
     <w:p>
       <w:pPr>
         <w:contextualSpacing w:val="0"/>
+        <w:rPr/>
       </w:pPr>
       <w:r>
         <w:rPr>
@@ -2789,20 +3018,26 @@
     <w:p>
       <w:pPr>
         <w:contextualSpacing w:val="0"/>
-      </w:pPr>
-      <w:r>
-        <w:rPr>
-          <w:rtl w:val="0"/>
-        </w:rPr>
-      </w:r>
-    </w:p>
-    <w:p>
-      <w:pPr>
-        <w:contextualSpacing w:val="0"/>
-      </w:pPr>
-      <w:r>
         <w:rPr>
           <w:b w:val="1"/>
+        </w:rPr>
+      </w:pPr>
+      <w:r>
+        <w:rPr>
+          <w:rtl w:val="0"/>
+        </w:rPr>
+      </w:r>
+    </w:p>
+    <w:p>
+      <w:pPr>
+        <w:contextualSpacing w:val="0"/>
+        <w:rPr>
+          <w:b w:val="1"/>
+        </w:rPr>
+      </w:pPr>
+      <w:r>
+        <w:rPr>
+          <w:b w:val="1"/>
           <w:rtl w:val="0"/>
         </w:rPr>
         <w:t xml:space="preserve">Teensy C++ Library:</w:t>
@@ -2810,30 +3045,178 @@
     </w:p>
     <w:p>
       <w:pPr>
-        <w:ind w:left="0" w:firstLine="0"/>
-        <w:contextualSpacing w:val="0"/>
-      </w:pPr>
-      <w:r>
-        <w:rPr>
-          <w:rtl w:val="0"/>
-        </w:rPr>
-        <w:t xml:space="preserve">See </w:t>
-      </w:r>
-      <w:hyperlink r:id="rId8">
+        <w:contextualSpacing w:val="0"/>
+        <w:rPr/>
+      </w:pPr>
+      <w:r>
+        <w:drawing>
+          <wp:inline distB="114300" distT="114300" distL="114300" distR="114300">
+            <wp:extent cx="6085523" cy="6684449"/>
+            <wp:effectExtent b="0" l="0" r="0" t="0"/>
+            <wp:docPr id="2" name="image04.png"/>
+            <a:graphic>
+              <a:graphicData uri="http://schemas.openxmlformats.org/drawingml/2006/picture">
+                <pic:pic>
+                  <pic:nvPicPr>
+                    <pic:cNvPr id="0" name="image04.png"/>
+                    <pic:cNvPicPr preferRelativeResize="0"/>
+                  </pic:nvPicPr>
+                  <pic:blipFill>
+                    <a:blip r:embed="rId8"/>
+                    <a:srcRect b="0" l="0" r="0" t="0"/>
+                    <a:stretch>
+                      <a:fillRect/>
+                    </a:stretch>
+                  </pic:blipFill>
+                  <pic:spPr>
+                    <a:xfrm>
+                      <a:off x="0" y="0"/>
+                      <a:ext cx="6085523" cy="6684449"/>
+                    </a:xfrm>
+                    <a:prstGeom prst="rect"/>
+                    <a:ln/>
+                  </pic:spPr>
+                </pic:pic>
+              </a:graphicData>
+            </a:graphic>
+          </wp:inline>
+        </w:drawing>
+      </w:r>
+      <w:r>
+        <w:rPr>
+          <w:rtl w:val="0"/>
+        </w:rPr>
+      </w:r>
+    </w:p>
+    <w:p>
+      <w:pPr>
+        <w:contextualSpacing w:val="0"/>
+        <w:rPr/>
+      </w:pPr>
+      <w:r>
+        <w:rPr>
+          <w:rtl w:val="0"/>
+        </w:rPr>
+        <w:t xml:space="preserve">The AudioSynthWavetable library is made up of 3 distinct datatypes:</w:t>
+      </w:r>
+    </w:p>
+    <w:p>
+      <w:pPr>
+        <w:numPr>
+          <w:ilvl w:val="0"/>
+          <w:numId w:val="5"/>
+        </w:numPr>
+        <w:ind w:left="720" w:hanging="360"/>
+        <w:contextualSpacing w:val="1"/>
+        <w:rPr>
+          <w:u w:val="none"/>
+        </w:rPr>
+      </w:pPr>
+      <w:r>
+        <w:rPr>
+          <w:rtl w:val="0"/>
+        </w:rPr>
+        <w:t xml:space="preserve">AudioSynthWavetable Class object</w:t>
+      </w:r>
+    </w:p>
+    <w:p>
+      <w:pPr>
+        <w:numPr>
+          <w:ilvl w:val="0"/>
+          <w:numId w:val="5"/>
+        </w:numPr>
+        <w:ind w:left="720" w:hanging="360"/>
+        <w:contextualSpacing w:val="1"/>
+        <w:rPr>
+          <w:u w:val="none"/>
+        </w:rPr>
+      </w:pPr>
+      <w:r>
+        <w:rPr>
+          <w:rtl w:val="0"/>
+        </w:rPr>
+        <w:t xml:space="preserve">instrument_data struct</w:t>
+      </w:r>
+    </w:p>
+    <w:p>
+      <w:pPr>
+        <w:numPr>
+          <w:ilvl w:val="0"/>
+          <w:numId w:val="5"/>
+        </w:numPr>
+        <w:ind w:left="720" w:hanging="360"/>
+        <w:contextualSpacing w:val="1"/>
+        <w:rPr>
+          <w:u w:val="none"/>
+        </w:rPr>
+      </w:pPr>
+      <w:r>
+        <w:rPr>
+          <w:rtl w:val="0"/>
+        </w:rPr>
+        <w:t xml:space="preserve">sample_data struct</w:t>
+      </w:r>
+    </w:p>
+    <w:p>
+      <w:pPr>
+        <w:contextualSpacing w:val="0"/>
+        <w:rPr/>
+      </w:pPr>
+      <w:r>
+        <w:rPr>
+          <w:rtl w:val="0"/>
+        </w:rPr>
+      </w:r>
+    </w:p>
+    <w:p>
+      <w:pPr>
+        <w:contextualSpacing w:val="0"/>
+        <w:rPr/>
+      </w:pPr>
+      <w:r>
+        <w:rPr>
+          <w:rtl w:val="0"/>
+        </w:rPr>
+        <w:t xml:space="preserve">The AudioSynthWavetable object is the main API object to interface with in order to utelize the wavetable library. This class exposes methods surrounding playing notes, changing frequency of playback, stopping notes, and setting the instrument to play. A complete description of the AudioSynthWavetable class can be found at </w:t>
+      </w:r>
+      <w:hyperlink r:id="rId9">
         <w:r>
           <w:rPr>
             <w:color w:val="1155cc"/>
             <w:u w:val="single"/>
             <w:rtl w:val="0"/>
           </w:rPr>
-          <w:t xml:space="preserve">https://connorreilly.github.io/Wavetable-Synthesis/html/class_audio_synth_wavetable.html</w:t>
+          <w:t xml:space="preserve">https://teensyaudio.github.io/Wavetable-Synthesis/html/index.html</w:t>
         </w:r>
       </w:hyperlink>
       <w:r>
         <w:rPr>
           <w:rtl w:val="0"/>
         </w:rPr>
-        <w:t xml:space="preserve"> for an up-to-date description of the AudioSynthWavetable’s API.</w:t>
+      </w:r>
+    </w:p>
+    <w:p>
+      <w:pPr>
+        <w:contextualSpacing w:val="0"/>
+        <w:rPr/>
+      </w:pPr>
+      <w:r>
+        <w:rPr>
+          <w:rtl w:val="0"/>
+        </w:rPr>
+        <w:t xml:space="preserve"> </w:t>
+      </w:r>
+    </w:p>
+    <w:p>
+      <w:pPr>
+        <w:contextualSpacing w:val="0"/>
+        <w:rPr/>
+      </w:pPr>
+      <w:r>
+        <w:rPr>
+          <w:rtl w:val="0"/>
+        </w:rPr>
+        <w:t xml:space="preserve">The instrument_data struct contains information which makes up a complete instrument, such as an array of samples in the form of sample_data structs, the number of samples for the instrument, and key range upper bounds for each sample within the instrument. The sample_data struct contains information surrounding a specific sample within an instrument. The sample_data information is exported and stored as algebraic expressions as to optimize and reduce the amount of processing that has to be done on the Teensy at runtime as to increase playback efficiency. A full listing of all of the fields within these structs as well as the purpose for their values can be found within the sample_data.cpp file.</w:t>
       </w:r>
       <w:r>
         <w:rPr>
@@ -2888,10 +3271,13 @@
     <w:p>
       <w:pPr>
         <w:contextualSpacing w:val="0"/>
-      </w:pPr>
-      <w:r>
         <w:rPr>
           <w:b w:val="1"/>
+        </w:rPr>
+      </w:pPr>
+      <w:r>
+        <w:rPr>
+          <w:b w:val="1"/>
           <w:rtl w:val="0"/>
         </w:rPr>
         <w:t xml:space="preserve">Soundfont Decoding:</w:t>
@@ -2900,6 +3286,7 @@
     <w:p>
       <w:pPr>
         <w:contextualSpacing w:val="0"/>
+        <w:rPr/>
       </w:pPr>
       <w:r>
         <w:rPr>
@@ -2911,20 +3298,26 @@
     <w:p>
       <w:pPr>
         <w:contextualSpacing w:val="0"/>
-      </w:pPr>
-      <w:r>
-        <w:rPr>
-          <w:rtl w:val="0"/>
-        </w:rPr>
-      </w:r>
-    </w:p>
-    <w:p>
-      <w:pPr>
-        <w:contextualSpacing w:val="0"/>
-      </w:pPr>
-      <w:r>
         <w:rPr>
           <w:b w:val="1"/>
+        </w:rPr>
+      </w:pPr>
+      <w:r>
+        <w:rPr>
+          <w:rtl w:val="0"/>
+        </w:rPr>
+      </w:r>
+    </w:p>
+    <w:p>
+      <w:pPr>
+        <w:contextualSpacing w:val="0"/>
+        <w:rPr>
+          <w:b w:val="1"/>
+        </w:rPr>
+      </w:pPr>
+      <w:r>
+        <w:rPr>
+          <w:b w:val="1"/>
           <w:rtl w:val="0"/>
         </w:rPr>
         <w:t xml:space="preserve">Teensy C++ Library:</w:t>
@@ -2933,12 +3326,40 @@
     <w:p>
       <w:pPr>
         <w:contextualSpacing w:val="0"/>
-      </w:pPr>
-      <w:r>
-        <w:rPr>
-          <w:rtl w:val="0"/>
-        </w:rPr>
-        <w:t xml:space="preserve">The Wavetable Synthesis library consists of one primary class called AudioSynthWavetable. A class diagram that lists the fields and methods of this class is given below. This is followed by a brief description of each element within the diagram. Note: The public methods and their functionality are listed in section 3.2, Application Interfaces.</w:t>
+        <w:rPr/>
+      </w:pPr>
+      <w:r>
+        <w:rPr>
+          <w:rtl w:val="0"/>
+        </w:rPr>
+        <w:t xml:space="preserve">The Wavetable Synthesis library consists of one primary class called AudioSynthWavetable. A class diagram that lists the fields and methods of this class is given above, and documentation for the API specifics is given at </w:t>
+      </w:r>
+      <w:hyperlink r:id="rId10">
+        <w:r>
+          <w:rPr>
+            <w:color w:val="1155cc"/>
+            <w:u w:val="single"/>
+            <w:rtl w:val="0"/>
+          </w:rPr>
+          <w:t xml:space="preserve">https://teensyaudio.github.io/Wavetable-Synthesis/html/index.html</w:t>
+        </w:r>
+      </w:hyperlink>
+      <w:r>
+        <w:rPr>
+          <w:rtl w:val="0"/>
+        </w:rPr>
+      </w:r>
+    </w:p>
+    <w:p>
+      <w:pPr>
+        <w:contextualSpacing w:val="0"/>
+        <w:rPr/>
+      </w:pPr>
+      <w:r>
+        <w:rPr>
+          <w:rtl w:val="0"/>
+        </w:rPr>
+        <w:t xml:space="preserve"> This is followed by a brief description of each element within the diagram. Note: The public methods and their functionality are listed in section 3.2, Application Interfaces.</w:t>
       </w:r>
       <w:r>
         <w:rPr>
@@ -2994,6 +3415,7 @@
       <w:pPr>
         <w:spacing w:after="60" w:before="60" w:line="240" w:lineRule="auto"/>
         <w:contextualSpacing w:val="0"/>
+        <w:rPr/>
       </w:pPr>
       <w:r>
         <w:rPr>
@@ -3006,6 +3428,9 @@
       <w:pPr>
         <w:spacing w:after="60" w:before="60" w:line="240" w:lineRule="auto"/>
         <w:contextualSpacing w:val="0"/>
+        <w:rPr>
+          <w:b w:val="1"/>
+        </w:rPr>
       </w:pPr>
       <w:r>
         <w:rPr>
@@ -3020,6 +3445,7 @@
         <w:spacing w:after="60" w:before="60" w:line="240" w:lineRule="auto"/>
         <w:ind w:left="36.000000000000085" w:firstLine="0"/>
         <w:contextualSpacing w:val="0"/>
+        <w:rPr/>
       </w:pPr>
       <w:r>
         <w:rPr>
@@ -3040,6 +3466,7 @@
         <w:spacing w:after="60" w:before="60" w:line="240" w:lineRule="auto"/>
         <w:ind w:left="36.000000000000085" w:firstLine="0"/>
         <w:contextualSpacing w:val="0"/>
+        <w:rPr/>
       </w:pPr>
       <w:r>
         <w:rPr>
@@ -3060,6 +3487,7 @@
         <w:spacing w:after="60" w:before="60" w:line="240" w:lineRule="auto"/>
         <w:ind w:left="36.000000000000085" w:firstLine="0"/>
         <w:contextualSpacing w:val="0"/>
+        <w:rPr/>
       </w:pPr>
       <w:r>
         <w:rPr>
@@ -3079,20 +3507,26 @@
       <w:pPr>
         <w:spacing w:after="60" w:before="60" w:line="240" w:lineRule="auto"/>
         <w:contextualSpacing w:val="0"/>
-      </w:pPr>
-      <w:r>
-        <w:rPr>
-          <w:rtl w:val="0"/>
-        </w:rPr>
-      </w:r>
-    </w:p>
-    <w:p>
-      <w:pPr>
-        <w:contextualSpacing w:val="0"/>
-      </w:pPr>
-      <w:r>
         <w:rPr>
           <w:b w:val="1"/>
+        </w:rPr>
+      </w:pPr>
+      <w:r>
+        <w:rPr>
+          <w:rtl w:val="0"/>
+        </w:rPr>
+      </w:r>
+    </w:p>
+    <w:p>
+      <w:pPr>
+        <w:contextualSpacing w:val="0"/>
+        <w:rPr>
+          <w:b w:val="1"/>
+        </w:rPr>
+      </w:pPr>
+      <w:r>
+        <w:rPr>
+          <w:b w:val="1"/>
           <w:rtl w:val="0"/>
         </w:rPr>
         <w:t xml:space="preserve">Teensy C++ Library:</w:t>
@@ -3102,6 +3536,7 @@
       <w:pPr>
         <w:ind w:left="36.000000000000085" w:firstLine="0"/>
         <w:contextualSpacing w:val="0"/>
+        <w:rPr/>
       </w:pPr>
       <w:r>
         <w:rPr>
@@ -3121,6 +3556,7 @@
       <w:pPr>
         <w:ind w:left="36.000000000000085" w:firstLine="0"/>
         <w:contextualSpacing w:val="0"/>
+        <w:rPr/>
       </w:pPr>
       <w:r>
         <w:rPr>
@@ -3140,6 +3576,7 @@
       <w:pPr>
         <w:ind w:left="36.000000000000085" w:firstLine="0"/>
         <w:contextualSpacing w:val="0"/>
+        <w:rPr/>
       </w:pPr>
       <w:r>
         <w:rPr>
@@ -3159,6 +3596,7 @@
       <w:pPr>
         <w:ind w:left="36.000000000000085" w:firstLine="0"/>
         <w:contextualSpacing w:val="0"/>
+        <w:rPr/>
       </w:pPr>
       <w:r>
         <w:rPr>
@@ -3171,6 +3609,7 @@
       <w:pPr>
         <w:ind w:left="36.000000000000085" w:firstLine="0"/>
         <w:contextualSpacing w:val="0"/>
+        <w:rPr/>
       </w:pPr>
       <w:r>
         <w:rPr>
@@ -3182,6 +3621,7 @@
       <w:pPr>
         <w:ind w:left="36.000000000000085" w:firstLine="0"/>
         <w:contextualSpacing w:val="0"/>
+        <w:rPr/>
       </w:pPr>
       <w:r>
         <w:rPr>
@@ -3201,6 +3641,7 @@
       <w:pPr>
         <w:ind w:left="36.000000000000085" w:firstLine="0"/>
         <w:contextualSpacing w:val="0"/>
+        <w:rPr/>
       </w:pPr>
       <w:r>
         <w:rPr>
@@ -3220,10 +3661,13 @@
       <w:pPr>
         <w:ind w:left="36.000000000000085" w:firstLine="0"/>
         <w:contextualSpacing w:val="0"/>
-      </w:pPr>
-      <w:r>
         <w:rPr>
           <w:b w:val="1"/>
+        </w:rPr>
+      </w:pPr>
+      <w:r>
+        <w:rPr>
+          <w:b w:val="1"/>
           <w:rtl w:val="0"/>
         </w:rPr>
         <w:t xml:space="preserve">Structure:</w:t>
@@ -3243,6 +3687,7 @@
     <w:p>
       <w:pPr>
         <w:contextualSpacing w:val="0"/>
+        <w:rPr/>
       </w:pPr>
       <w:r>
         <w:rPr>
@@ -3251,9 +3696,9 @@
       </w:r>
     </w:p>
     <w:sectPr>
-      <w:headerReference r:id="rId9" w:type="default"/>
-      <w:headerReference r:id="rId10" w:type="first"/>
-      <w:footerReference r:id="rId11" w:type="default"/>
+      <w:headerReference r:id="rId11" w:type="default"/>
+      <w:headerReference r:id="rId12" w:type="first"/>
+      <w:footerReference r:id="rId13" w:type="default"/>
       <w:pgSz w:h="16840" w:w="11907"/>
       <w:pgMar w:bottom="992" w:top="1440" w:left="1134" w:right="850" w:header="0"/>
       <w:pgNumType w:start="1"/>
@@ -3268,6 +3713,7 @@
   <w:p>
     <w:pPr>
       <w:contextualSpacing w:val="0"/>
+      <w:rPr/>
     </w:pPr>
     <w:r>
       <w:rPr>
@@ -3307,6 +3753,7 @@
         <w:p>
           <w:pPr>
             <w:contextualSpacing w:val="0"/>
+            <w:rPr/>
           </w:pPr>
           <w:r>
             <w:rPr>
@@ -3329,6 +3776,7 @@
           <w:pPr>
             <w:contextualSpacing w:val="0"/>
             <w:jc w:val="right"/>
+            <w:rPr/>
           </w:pPr>
           <w:r>
             <w:rPr>
@@ -3364,6 +3812,7 @@
   <w:p>
     <w:pPr>
       <w:contextualSpacing w:val="0"/>
+      <w:rPr/>
     </w:pPr>
     <w:r>
       <w:rPr>
@@ -3374,6 +3823,7 @@
   <w:p>
     <w:pPr>
       <w:contextualSpacing w:val="0"/>
+      <w:rPr/>
     </w:pPr>
     <w:r>
       <w:rPr>
@@ -3389,6 +3839,7 @@
   <w:p>
     <w:pPr>
       <w:contextualSpacing w:val="0"/>
+      <w:rPr/>
     </w:pPr>
     <w:r>
       <w:rPr>
@@ -3408,6 +3859,7 @@
       </w:tabs>
       <w:spacing w:after="0" w:before="567" w:line="240" w:lineRule="auto"/>
       <w:contextualSpacing w:val="0"/>
+      <w:rPr/>
     </w:pPr>
     <w:r>
       <w:rPr>
@@ -3843,6 +4295,116 @@
       </w:rPr>
     </w:lvl>
   </w:abstractNum>
+  <w:abstractNum w:abstractNumId="5">
+    <w:lvl w:ilvl="0">
+      <w:start w:val="1"/>
+      <w:numFmt w:val="decimal"/>
+      <w:lvlText w:val="%1."/>
+      <w:lvlJc w:val="left"/>
+      <w:pPr>
+        <w:ind w:left="720" w:firstLine="360"/>
+      </w:pPr>
+      <w:rPr>
+        <w:u w:val="none"/>
+      </w:rPr>
+    </w:lvl>
+    <w:lvl w:ilvl="1">
+      <w:start w:val="1"/>
+      <w:numFmt w:val="lowerLetter"/>
+      <w:lvlText w:val="%2."/>
+      <w:lvlJc w:val="left"/>
+      <w:pPr>
+        <w:ind w:left="1440" w:firstLine="1080"/>
+      </w:pPr>
+      <w:rPr>
+        <w:u w:val="none"/>
+      </w:rPr>
+    </w:lvl>
+    <w:lvl w:ilvl="2">
+      <w:start w:val="1"/>
+      <w:numFmt w:val="lowerRoman"/>
+      <w:lvlText w:val="%3."/>
+      <w:lvlJc w:val="right"/>
+      <w:pPr>
+        <w:ind w:left="2160" w:firstLine="1800"/>
+      </w:pPr>
+      <w:rPr>
+        <w:u w:val="none"/>
+      </w:rPr>
+    </w:lvl>
+    <w:lvl w:ilvl="3">
+      <w:start w:val="1"/>
+      <w:numFmt w:val="decimal"/>
+      <w:lvlText w:val="%4."/>
+      <w:lvlJc w:val="left"/>
+      <w:pPr>
+        <w:ind w:left="2880" w:firstLine="2520"/>
+      </w:pPr>
+      <w:rPr>
+        <w:u w:val="none"/>
+      </w:rPr>
+    </w:lvl>
+    <w:lvl w:ilvl="4">
+      <w:start w:val="1"/>
+      <w:numFmt w:val="lowerLetter"/>
+      <w:lvlText w:val="%5."/>
+      <w:lvlJc w:val="left"/>
+      <w:pPr>
+        <w:ind w:left="3600" w:firstLine="3240"/>
+      </w:pPr>
+      <w:rPr>
+        <w:u w:val="none"/>
+      </w:rPr>
+    </w:lvl>
+    <w:lvl w:ilvl="5">
+      <w:start w:val="1"/>
+      <w:numFmt w:val="lowerRoman"/>
+      <w:lvlText w:val="%6."/>
+      <w:lvlJc w:val="right"/>
+      <w:pPr>
+        <w:ind w:left="4320" w:firstLine="3960"/>
+      </w:pPr>
+      <w:rPr>
+        <w:u w:val="none"/>
+      </w:rPr>
+    </w:lvl>
+    <w:lvl w:ilvl="6">
+      <w:start w:val="1"/>
+      <w:numFmt w:val="decimal"/>
+      <w:lvlText w:val="%7."/>
+      <w:lvlJc w:val="left"/>
+      <w:pPr>
+        <w:ind w:left="5040" w:firstLine="4680"/>
+      </w:pPr>
+      <w:rPr>
+        <w:u w:val="none"/>
+      </w:rPr>
+    </w:lvl>
+    <w:lvl w:ilvl="7">
+      <w:start w:val="1"/>
+      <w:numFmt w:val="lowerLetter"/>
+      <w:lvlText w:val="%8."/>
+      <w:lvlJc w:val="left"/>
+      <w:pPr>
+        <w:ind w:left="5760" w:firstLine="5400"/>
+      </w:pPr>
+      <w:rPr>
+        <w:u w:val="none"/>
+      </w:rPr>
+    </w:lvl>
+    <w:lvl w:ilvl="8">
+      <w:start w:val="1"/>
+      <w:numFmt w:val="lowerRoman"/>
+      <w:lvlText w:val="%9."/>
+      <w:lvlJc w:val="right"/>
+      <w:pPr>
+        <w:ind w:left="6480" w:firstLine="6120"/>
+      </w:pPr>
+      <w:rPr>
+        <w:u w:val="none"/>
+      </w:rPr>
+    </w:lvl>
+  </w:abstractNum>
   <w:num w:numId="1">
     <w:abstractNumId w:val="1"/>
   </w:num>
@@ -3854,6 +4416,9 @@
   </w:num>
   <w:num w:numId="4">
     <w:abstractNumId w:val="4"/>
+  </w:num>
+  <w:num w:numId="5">
+    <w:abstractNumId w:val="5"/>
   </w:num>
 </w:numbering>
 </file>

</xml_diff>